<commit_message>
Added database research for sprint 3
</commit_message>
<xml_diff>
--- a/Database Info/Database_Citations.docx
+++ b/Database Info/Database_Citations.docx
@@ -50,6 +50,138 @@
             <w:rStyle w:val="Hyperlink"/>
           </w:rPr>
           <w:t>https://www.youtube.com/watch?v=7S_tz1z_5bA&amp;t=2684s</w:t>
+        </w:r>
+      </w:hyperlink>
+    </w:p>
+    <w:p>
+      <w:pPr>
+        <w:pStyle w:val="ListParagraph"/>
+      </w:pPr>
+    </w:p>
+    <w:p>
+      <w:pPr>
+        <w:pStyle w:val="ListParagraph"/>
+      </w:pPr>
+      <w:r>
+        <w:t xml:space="preserve">Sprint </w:t>
+      </w:r>
+      <w:r>
+        <w:t>3</w:t>
+      </w:r>
+      <w:r>
+        <w:t xml:space="preserve"> Research</w:t>
+      </w:r>
+    </w:p>
+    <w:p>
+      <w:pPr>
+        <w:pStyle w:val="ListParagraph"/>
+      </w:pPr>
+      <w:r>
+        <w:tab/>
+      </w:r>
+    </w:p>
+    <w:p>
+      <w:pPr>
+        <w:pStyle w:val="ListParagraph"/>
+        <w:numPr>
+          <w:ilvl w:val="0"/>
+          <w:numId w:val="1"/>
+        </w:numPr>
+      </w:pPr>
+      <w:hyperlink r:id="rId8" w:history="1">
+        <w:r>
+          <w:rPr>
+            <w:rStyle w:val="Hyperlink"/>
+          </w:rPr>
+          <w:t>https://1bestcsharp.blogspot.com/2018/05/java-login-and-register-form-with-mysql-database.html</w:t>
+        </w:r>
+      </w:hyperlink>
+    </w:p>
+    <w:p>
+      <w:pPr>
+        <w:pStyle w:val="ListParagraph"/>
+        <w:numPr>
+          <w:ilvl w:val="0"/>
+          <w:numId w:val="1"/>
+        </w:numPr>
+      </w:pPr>
+      <w:hyperlink r:id="rId9" w:history="1">
+        <w:r>
+          <w:rPr>
+            <w:rStyle w:val="Hyperlink"/>
+          </w:rPr>
+          <w:t>https://www.youtube.com/watch?v=7GZppdccFfs</w:t>
+        </w:r>
+      </w:hyperlink>
+    </w:p>
+    <w:p>
+      <w:pPr>
+        <w:pStyle w:val="ListParagraph"/>
+        <w:numPr>
+          <w:ilvl w:val="0"/>
+          <w:numId w:val="1"/>
+        </w:numPr>
+      </w:pPr>
+      <w:hyperlink r:id="rId10" w:history="1">
+        <w:r>
+          <w:rPr>
+            <w:rStyle w:val="Hyperlink"/>
+          </w:rPr>
+          <w:t>https://www.sqlshack.com/learn-sql-sql-triggers/</w:t>
+        </w:r>
+      </w:hyperlink>
+    </w:p>
+    <w:p>
+      <w:pPr>
+        <w:numPr>
+          <w:ilvl w:val="0"/>
+          <w:numId w:val="1"/>
+        </w:numPr>
+        <w:spacing w:beforeAutospacing="1" w:after="0" w:afterAutospacing="1" w:line="240" w:lineRule="auto"/>
+        <w:rPr>
+          <w:rFonts w:ascii="Calibri" w:hAnsi="Calibri" w:cs="Calibri"/>
+          <w:color w:val="000000"/>
+        </w:rPr>
+      </w:pPr>
+      <w:hyperlink r:id="rId11" w:tgtFrame="_blank" w:history="1">
+        <w:r>
+          <w:rPr>
+            <w:rStyle w:val="Hyperlink"/>
+            <w:rFonts w:ascii="Calibri" w:hAnsi="Calibri" w:cs="Calibri"/>
+            <w:bdr w:val="none" w:sz="0" w:space="0" w:color="auto" w:frame="1"/>
+          </w:rPr>
+          <w:t>https://www.javaguicodexample.com/javadesktopguimysql1.html</w:t>
+        </w:r>
+      </w:hyperlink>
+      <w:r>
+        <w:rPr>
+          <w:rFonts w:ascii="Calibri" w:hAnsi="Calibri" w:cs="Calibri"/>
+          <w:color w:val="000000"/>
+          <w:bdr w:val="none" w:sz="0" w:space="0" w:color="auto" w:frame="1"/>
+        </w:rPr>
+        <w:br/>
+      </w:r>
+    </w:p>
+    <w:p>
+      <w:pPr>
+        <w:numPr>
+          <w:ilvl w:val="0"/>
+          <w:numId w:val="1"/>
+        </w:numPr>
+        <w:spacing w:beforeAutospacing="1" w:after="0" w:afterAutospacing="1" w:line="240" w:lineRule="auto"/>
+        <w:rPr>
+          <w:rFonts w:ascii="Calibri" w:hAnsi="Calibri" w:cs="Calibri"/>
+          <w:color w:val="000000"/>
+        </w:rPr>
+      </w:pPr>
+      <w:hyperlink r:id="rId12" w:tgtFrame="_blank" w:history="1">
+        <w:r>
+          <w:rPr>
+            <w:rStyle w:val="Hyperlink"/>
+            <w:rFonts w:ascii="Calibri" w:hAnsi="Calibri" w:cs="Calibri"/>
+            <w:bdr w:val="none" w:sz="0" w:space="0" w:color="auto" w:frame="1"/>
+          </w:rPr>
+          <w:t>https://www.w3schools.com/sql/sql_stored_procedures.asp</w:t>
         </w:r>
       </w:hyperlink>
     </w:p>
@@ -71,9 +203,122 @@
 <file path=word/numbering.xml><?xml version="1.0" encoding="utf-8"?>
 <w:numbering xmlns:wpc="http://schemas.microsoft.com/office/word/2010/wordprocessingCanvas" xmlns:cx="http://schemas.microsoft.com/office/drawing/2014/chartex" xmlns:cx1="http://schemas.microsoft.com/office/drawing/2015/9/8/chartex" xmlns:cx2="http://schemas.microsoft.com/office/drawing/2015/10/21/chartex" xmlns:cx3="http://schemas.microsoft.com/office/drawing/2016/5/9/chartex" xmlns:cx4="http://schemas.microsoft.com/office/drawing/2016/5/10/chartex" xmlns:cx5="http://schemas.microsoft.com/office/drawing/2016/5/11/chartex" xmlns:cx6="http://schemas.microsoft.com/office/drawing/2016/5/12/chartex" xmlns:cx7="http://schemas.microsoft.com/office/drawing/2016/5/13/chartex" xmlns:cx8="http://schemas.microsoft.com/office/drawing/2016/5/14/chartex" xmlns:mc="http://schemas.openxmlformats.org/markup-compatibility/2006" xmlns:aink="http://schemas.microsoft.com/office/drawing/2016/ink" xmlns:am3d="http://schemas.microsoft.com/office/drawing/2017/model3d" xmlns:o="urn:schemas-microsoft-com:office:office" xmlns:r="http://schemas.openxmlformats.org/officeDocument/2006/relationships" xmlns:m="http://schemas.openxmlformats.org/officeDocument/2006/math" xmlns:v="urn:schemas-microsoft-com:vml" xmlns:wp14="http://schemas.microsoft.com/office/word/2010/wordprocessingDrawing" xmlns:wp="http://schemas.openxmlformats.org/drawingml/2006/wordprocessingDrawing" xmlns:w10="urn:schemas-microsoft-com:office:word" xmlns:w="http://schemas.openxmlformats.org/wordprocessingml/2006/main" xmlns:w14="http://schemas.microsoft.com/office/word/2010/wordml" xmlns:w15="http://schemas.microsoft.com/office/word/2012/wordml" xmlns:w16cex="http://schemas.microsoft.com/office/word/2018/wordml/cex" xmlns:w16cid="http://schemas.microsoft.com/office/word/2016/wordml/cid" xmlns:w16="http://schemas.microsoft.com/office/word/2018/wordml" xmlns:w16se="http://schemas.microsoft.com/office/word/2015/wordml/symex" xmlns:wpg="http://schemas.microsoft.com/office/word/2010/wordprocessingGroup" xmlns:wpi="http://schemas.microsoft.com/office/word/2010/wordprocessingInk" xmlns:wne="http://schemas.microsoft.com/office/word/2006/wordml" xmlns:wps="http://schemas.microsoft.com/office/word/2010/wordprocessingShape" mc:Ignorable="w14 w15 w16se w16cid w16 w16cex wp14">
   <w:abstractNum w:abstractNumId="0" w15:restartNumberingAfterBreak="0">
+    <w:nsid w:val="272915E1"/>
+    <w:multiLevelType w:val="multilevel"/>
+    <w:tmpl w:val="0D442784"/>
+    <w:lvl w:ilvl="0">
+      <w:start w:val="1"/>
+      <w:numFmt w:val="decimal"/>
+      <w:lvlText w:val="%1."/>
+      <w:lvlJc w:val="left"/>
+      <w:pPr>
+        <w:tabs>
+          <w:tab w:val="num" w:pos="720"/>
+        </w:tabs>
+        <w:ind w:left="720" w:hanging="360"/>
+      </w:pPr>
+    </w:lvl>
+    <w:lvl w:ilvl="1" w:tentative="1">
+      <w:start w:val="1"/>
+      <w:numFmt w:val="decimal"/>
+      <w:lvlText w:val="%2."/>
+      <w:lvlJc w:val="left"/>
+      <w:pPr>
+        <w:tabs>
+          <w:tab w:val="num" w:pos="1440"/>
+        </w:tabs>
+        <w:ind w:left="1440" w:hanging="360"/>
+      </w:pPr>
+    </w:lvl>
+    <w:lvl w:ilvl="2" w:tentative="1">
+      <w:start w:val="1"/>
+      <w:numFmt w:val="decimal"/>
+      <w:lvlText w:val="%3."/>
+      <w:lvlJc w:val="left"/>
+      <w:pPr>
+        <w:tabs>
+          <w:tab w:val="num" w:pos="2160"/>
+        </w:tabs>
+        <w:ind w:left="2160" w:hanging="360"/>
+      </w:pPr>
+    </w:lvl>
+    <w:lvl w:ilvl="3" w:tentative="1">
+      <w:start w:val="1"/>
+      <w:numFmt w:val="decimal"/>
+      <w:lvlText w:val="%4."/>
+      <w:lvlJc w:val="left"/>
+      <w:pPr>
+        <w:tabs>
+          <w:tab w:val="num" w:pos="2880"/>
+        </w:tabs>
+        <w:ind w:left="2880" w:hanging="360"/>
+      </w:pPr>
+    </w:lvl>
+    <w:lvl w:ilvl="4" w:tentative="1">
+      <w:start w:val="1"/>
+      <w:numFmt w:val="decimal"/>
+      <w:lvlText w:val="%5."/>
+      <w:lvlJc w:val="left"/>
+      <w:pPr>
+        <w:tabs>
+          <w:tab w:val="num" w:pos="3600"/>
+        </w:tabs>
+        <w:ind w:left="3600" w:hanging="360"/>
+      </w:pPr>
+    </w:lvl>
+    <w:lvl w:ilvl="5" w:tentative="1">
+      <w:start w:val="1"/>
+      <w:numFmt w:val="decimal"/>
+      <w:lvlText w:val="%6."/>
+      <w:lvlJc w:val="left"/>
+      <w:pPr>
+        <w:tabs>
+          <w:tab w:val="num" w:pos="4320"/>
+        </w:tabs>
+        <w:ind w:left="4320" w:hanging="360"/>
+      </w:pPr>
+    </w:lvl>
+    <w:lvl w:ilvl="6" w:tentative="1">
+      <w:start w:val="1"/>
+      <w:numFmt w:val="decimal"/>
+      <w:lvlText w:val="%7."/>
+      <w:lvlJc w:val="left"/>
+      <w:pPr>
+        <w:tabs>
+          <w:tab w:val="num" w:pos="5040"/>
+        </w:tabs>
+        <w:ind w:left="5040" w:hanging="360"/>
+      </w:pPr>
+    </w:lvl>
+    <w:lvl w:ilvl="7" w:tentative="1">
+      <w:start w:val="1"/>
+      <w:numFmt w:val="decimal"/>
+      <w:lvlText w:val="%8."/>
+      <w:lvlJc w:val="left"/>
+      <w:pPr>
+        <w:tabs>
+          <w:tab w:val="num" w:pos="5760"/>
+        </w:tabs>
+        <w:ind w:left="5760" w:hanging="360"/>
+      </w:pPr>
+    </w:lvl>
+    <w:lvl w:ilvl="8" w:tentative="1">
+      <w:start w:val="1"/>
+      <w:numFmt w:val="decimal"/>
+      <w:lvlText w:val="%9."/>
+      <w:lvlJc w:val="left"/>
+      <w:pPr>
+        <w:tabs>
+          <w:tab w:val="num" w:pos="6480"/>
+        </w:tabs>
+        <w:ind w:left="6480" w:hanging="360"/>
+      </w:pPr>
+    </w:lvl>
+  </w:abstractNum>
+  <w:abstractNum w:abstractNumId="1" w15:restartNumberingAfterBreak="0">
     <w:nsid w:val="281D2C4C"/>
     <w:multiLevelType w:val="hybridMultilevel"/>
-    <w:tmpl w:val="1114A1CA"/>
+    <w:tmpl w:val="ED64B6E0"/>
     <w:lvl w:ilvl="0" w:tplc="04090001">
       <w:start w:val="1"/>
       <w:numFmt w:val="bullet"/>
@@ -184,6 +429,9 @@
     </w:lvl>
   </w:abstractNum>
   <w:num w:numId="1">
+    <w:abstractNumId w:val="1"/>
+  </w:num>
+  <w:num w:numId="2">
     <w:abstractNumId w:val="0"/>
   </w:num>
 </w:numbering>
@@ -312,6 +560,7 @@
     <w:lsdException w:name="HTML Sample" w:semiHidden="1" w:unhideWhenUsed="1"/>
     <w:lsdException w:name="HTML Typewriter" w:semiHidden="1" w:unhideWhenUsed="1"/>
     <w:lsdException w:name="HTML Variable" w:semiHidden="1" w:unhideWhenUsed="1"/>
+    <w:lsdException w:name="Normal Table" w:semiHidden="1" w:unhideWhenUsed="1"/>
     <w:lsdException w:name="annotation subject" w:semiHidden="1" w:unhideWhenUsed="1"/>
     <w:lsdException w:name="No List" w:semiHidden="1" w:unhideWhenUsed="1"/>
     <w:lsdException w:name="Outline List 1" w:semiHidden="1" w:unhideWhenUsed="1"/>
@@ -358,8 +607,10 @@
     <w:lsdException w:name="Table Subtle 2" w:semiHidden="1" w:unhideWhenUsed="1"/>
     <w:lsdException w:name="Table Web 1" w:semiHidden="1" w:unhideWhenUsed="1"/>
     <w:lsdException w:name="Table Web 2" w:semiHidden="1" w:unhideWhenUsed="1"/>
+    <w:lsdException w:name="Table Web 3" w:semiHidden="1" w:unhideWhenUsed="1"/>
     <w:lsdException w:name="Balloon Text" w:semiHidden="1" w:unhideWhenUsed="1"/>
     <w:lsdException w:name="Table Grid" w:uiPriority="39"/>
+    <w:lsdException w:name="Table Theme" w:semiHidden="1" w:unhideWhenUsed="1"/>
     <w:lsdException w:name="Placeholder Text" w:semiHidden="1"/>
     <w:lsdException w:name="No Spacing" w:uiPriority="1" w:qFormat="1"/>
     <w:lsdException w:name="Light Shading" w:uiPriority="60"/>

</xml_diff>

<commit_message>
Added login functionality to login GUI and updated database resource citations
</commit_message>
<xml_diff>
--- a/Database Info/Database_Citations.docx
+++ b/Database Info/Database_Citations.docx
@@ -2,6 +2,14 @@
 <file path=word/document.xml><?xml version="1.0" encoding="utf-8"?>
 <w:document xmlns:wpc="http://schemas.microsoft.com/office/word/2010/wordprocessingCanvas" xmlns:cx="http://schemas.microsoft.com/office/drawing/2014/chartex" xmlns:cx1="http://schemas.microsoft.com/office/drawing/2015/9/8/chartex" xmlns:cx2="http://schemas.microsoft.com/office/drawing/2015/10/21/chartex" xmlns:cx3="http://schemas.microsoft.com/office/drawing/2016/5/9/chartex" xmlns:cx4="http://schemas.microsoft.com/office/drawing/2016/5/10/chartex" xmlns:cx5="http://schemas.microsoft.com/office/drawing/2016/5/11/chartex" xmlns:cx6="http://schemas.microsoft.com/office/drawing/2016/5/12/chartex" xmlns:cx7="http://schemas.microsoft.com/office/drawing/2016/5/13/chartex" xmlns:cx8="http://schemas.microsoft.com/office/drawing/2016/5/14/chartex" xmlns:mc="http://schemas.openxmlformats.org/markup-compatibility/2006" xmlns:aink="http://schemas.microsoft.com/office/drawing/2016/ink" xmlns:am3d="http://schemas.microsoft.com/office/drawing/2017/model3d" xmlns:o="urn:schemas-microsoft-com:office:office" xmlns:r="http://schemas.openxmlformats.org/officeDocument/2006/relationships" xmlns:m="http://schemas.openxmlformats.org/officeDocument/2006/math" xmlns:v="urn:schemas-microsoft-com:vml" xmlns:wp14="http://schemas.microsoft.com/office/word/2010/wordprocessingDrawing" xmlns:wp="http://schemas.openxmlformats.org/drawingml/2006/wordprocessingDrawing" xmlns:w10="urn:schemas-microsoft-com:office:word" xmlns:w="http://schemas.openxmlformats.org/wordprocessingml/2006/main" xmlns:w14="http://schemas.microsoft.com/office/word/2010/wordml" xmlns:w15="http://schemas.microsoft.com/office/word/2012/wordml" xmlns:w16cex="http://schemas.microsoft.com/office/word/2018/wordml/cex" xmlns:w16cid="http://schemas.microsoft.com/office/word/2016/wordml/cid" xmlns:w16="http://schemas.microsoft.com/office/word/2018/wordml" xmlns:w16se="http://schemas.microsoft.com/office/word/2015/wordml/symex" xmlns:wpg="http://schemas.microsoft.com/office/word/2010/wordprocessingGroup" xmlns:wpi="http://schemas.microsoft.com/office/word/2010/wordprocessingInk" xmlns:wne="http://schemas.microsoft.com/office/word/2006/wordml" xmlns:wps="http://schemas.microsoft.com/office/word/2010/wordprocessingShape" mc:Ignorable="w14 w15 w16se w16cid w16 w16cex wp14">
   <w:body>
+    <w:p>
+      <w:pPr>
+        <w:ind w:left="720"/>
+      </w:pPr>
+      <w:r>
+        <w:t>Database Setup Research</w:t>
+      </w:r>
+    </w:p>
     <w:p>
       <w:pPr>
         <w:pStyle w:val="ListParagraph"/>
@@ -75,14 +83,6 @@
     <w:p>
       <w:pPr>
         <w:pStyle w:val="ListParagraph"/>
-      </w:pPr>
-      <w:r>
-        <w:tab/>
-      </w:r>
-    </w:p>
-    <w:p>
-      <w:pPr>
-        <w:pStyle w:val="ListParagraph"/>
         <w:numPr>
           <w:ilvl w:val="0"/>
           <w:numId w:val="1"/>
@@ -121,6 +121,11 @@
           <w:ilvl w:val="0"/>
           <w:numId w:val="1"/>
         </w:numPr>
+        <w:rPr>
+          <w:rStyle w:val="Hyperlink"/>
+          <w:color w:val="auto"/>
+          <w:u w:val="none"/>
+        </w:rPr>
       </w:pPr>
       <w:hyperlink r:id="rId10" w:history="1">
         <w:r>
@@ -153,14 +158,6 @@
           <w:t>https://www.javaguicodexample.com/javadesktopguimysql1.html</w:t>
         </w:r>
       </w:hyperlink>
-      <w:r>
-        <w:rPr>
-          <w:rFonts w:ascii="Calibri" w:hAnsi="Calibri" w:cs="Calibri"/>
-          <w:color w:val="000000"/>
-          <w:bdr w:val="none" w:sz="0" w:space="0" w:color="auto" w:frame="1"/>
-        </w:rPr>
-        <w:br/>
-      </w:r>
     </w:p>
     <w:p>
       <w:pPr>
@@ -182,6 +179,223 @@
             <w:bdr w:val="none" w:sz="0" w:space="0" w:color="auto" w:frame="1"/>
           </w:rPr>
           <w:t>https://www.w3schools.com/sql/sql_stored_procedures.asp</w:t>
+        </w:r>
+      </w:hyperlink>
+    </w:p>
+    <w:p>
+      <w:pPr>
+        <w:pStyle w:val="ListParagraph"/>
+      </w:pPr>
+    </w:p>
+    <w:p>
+      <w:pPr>
+        <w:pStyle w:val="ListParagraph"/>
+      </w:pPr>
+      <w:r>
+        <w:t>Sprint 4 References</w:t>
+      </w:r>
+    </w:p>
+    <w:p>
+      <w:pPr>
+        <w:pStyle w:val="ListParagraph"/>
+        <w:numPr>
+          <w:ilvl w:val="0"/>
+          <w:numId w:val="1"/>
+        </w:numPr>
+      </w:pPr>
+      <w:hyperlink r:id="rId13" w:history="1">
+        <w:r>
+          <w:rPr>
+            <w:rStyle w:val="Hyperlink"/>
+          </w:rPr>
+          <w:t>https://docs.oracle.com/javase/8/docs/api/java/sql/DriverManager.html#getConnection-java.lang.String-java.lang.String-java.lang.String-</w:t>
+        </w:r>
+      </w:hyperlink>
+    </w:p>
+    <w:p>
+      <w:pPr>
+        <w:pStyle w:val="ListParagraph"/>
+        <w:numPr>
+          <w:ilvl w:val="0"/>
+          <w:numId w:val="1"/>
+        </w:numPr>
+      </w:pPr>
+      <w:hyperlink r:id="rId14" w:history="1">
+        <w:r>
+          <w:rPr>
+            <w:rStyle w:val="Hyperlink"/>
+          </w:rPr>
+          <w:t>https://docs.aws.amazon.com/elasticbeanstalk/latest/dg/java-rds.html</w:t>
+        </w:r>
+      </w:hyperlink>
+    </w:p>
+    <w:p>
+      <w:pPr>
+        <w:pStyle w:val="ListParagraph"/>
+        <w:numPr>
+          <w:ilvl w:val="0"/>
+          <w:numId w:val="1"/>
+        </w:numPr>
+      </w:pPr>
+      <w:hyperlink r:id="rId15" w:history="1">
+        <w:r>
+          <w:rPr>
+            <w:rStyle w:val="Hyperlink"/>
+          </w:rPr>
+          <w:t>https://docs.aws.amazon.com/AmazonRDS/latest/UserGuide/UsingWithRDS.IAMDBAuth.Connecting.Java.html</w:t>
+        </w:r>
+      </w:hyperlink>
+    </w:p>
+    <w:p>
+      <w:pPr>
+        <w:pStyle w:val="ListParagraph"/>
+        <w:numPr>
+          <w:ilvl w:val="0"/>
+          <w:numId w:val="1"/>
+        </w:numPr>
+      </w:pPr>
+      <w:hyperlink r:id="rId16" w:history="1">
+        <w:r>
+          <w:rPr>
+            <w:rStyle w:val="Hyperlink"/>
+          </w:rPr>
+          <w:t>https://www.youtube.com/watch?v=HfukksuHU6Q</w:t>
+        </w:r>
+      </w:hyperlink>
+    </w:p>
+    <w:p>
+      <w:pPr>
+        <w:pStyle w:val="ListParagraph"/>
+        <w:numPr>
+          <w:ilvl w:val="0"/>
+          <w:numId w:val="1"/>
+        </w:numPr>
+      </w:pPr>
+      <w:hyperlink r:id="rId17" w:history="1">
+        <w:r>
+          <w:rPr>
+            <w:rStyle w:val="Hyperlink"/>
+          </w:rPr>
+          <w:t>https://dev.mysql.com/doc/connector-j/5.1/en/connector-j-usagenotes-connect-drivermanager.html</w:t>
+        </w:r>
+      </w:hyperlink>
+    </w:p>
+    <w:p>
+      <w:pPr>
+        <w:pStyle w:val="ListParagraph"/>
+        <w:numPr>
+          <w:ilvl w:val="0"/>
+          <w:numId w:val="1"/>
+        </w:numPr>
+      </w:pPr>
+      <w:hyperlink r:id="rId18" w:history="1">
+        <w:r>
+          <w:rPr>
+            <w:rStyle w:val="Hyperlink"/>
+          </w:rPr>
+          <w:t>https://medium.com/modernnerd-code/connecting-to-mysql-db-on-aws-ec2-with-jdbc-for-java-91dba3003abb</w:t>
+        </w:r>
+      </w:hyperlink>
+    </w:p>
+    <w:p>
+      <w:pPr>
+        <w:pStyle w:val="ListParagraph"/>
+        <w:numPr>
+          <w:ilvl w:val="0"/>
+          <w:numId w:val="1"/>
+        </w:numPr>
+      </w:pPr>
+      <w:hyperlink r:id="rId19" w:history="1">
+        <w:r>
+          <w:rPr>
+            <w:rStyle w:val="Hyperlink"/>
+          </w:rPr>
+          <w:t>https://stackoverflow.com/questions/1585811/classnotfoundexception-com-mysql-jdbc-driver</w:t>
+        </w:r>
+      </w:hyperlink>
+    </w:p>
+    <w:p>
+      <w:pPr>
+        <w:pStyle w:val="ListParagraph"/>
+        <w:numPr>
+          <w:ilvl w:val="0"/>
+          <w:numId w:val="1"/>
+        </w:numPr>
+      </w:pPr>
+      <w:hyperlink r:id="rId20" w:history="1">
+        <w:r>
+          <w:rPr>
+            <w:rStyle w:val="Hyperlink"/>
+          </w:rPr>
+          <w:t>https://mvnrepository.com/artifact/mysql/mysql-connector-java/8.0.23</w:t>
+        </w:r>
+      </w:hyperlink>
+    </w:p>
+    <w:p>
+      <w:pPr>
+        <w:pStyle w:val="ListParagraph"/>
+        <w:numPr>
+          <w:ilvl w:val="0"/>
+          <w:numId w:val="1"/>
+        </w:numPr>
+      </w:pPr>
+      <w:hyperlink r:id="rId21" w:history="1">
+        <w:r>
+          <w:rPr>
+            <w:rStyle w:val="Hyperlink"/>
+          </w:rPr>
+          <w:t>https://www.tutorialspoint.com/maven/maven_external_dependencies.htm</w:t>
+        </w:r>
+      </w:hyperlink>
+    </w:p>
+    <w:p>
+      <w:pPr>
+        <w:pStyle w:val="ListParagraph"/>
+        <w:numPr>
+          <w:ilvl w:val="0"/>
+          <w:numId w:val="1"/>
+        </w:numPr>
+      </w:pPr>
+      <w:hyperlink r:id="rId22" w:history="1">
+        <w:r>
+          <w:rPr>
+            <w:rStyle w:val="Hyperlink"/>
+          </w:rPr>
+          <w:t>https://howtodoinjava.com/java/jdbc/jdbc-sql-insert-query-example/</w:t>
+        </w:r>
+      </w:hyperlink>
+    </w:p>
+    <w:p>
+      <w:pPr>
+        <w:pStyle w:val="ListParagraph"/>
+        <w:numPr>
+          <w:ilvl w:val="0"/>
+          <w:numId w:val="1"/>
+        </w:numPr>
+      </w:pPr>
+      <w:hyperlink r:id="rId23" w:history="1">
+        <w:r>
+          <w:rPr>
+            <w:rStyle w:val="Hyperlink"/>
+          </w:rPr>
+          <w:t>https://howtodoinjava.com/java/regex/java-regex-validate-email-address/</w:t>
+        </w:r>
+      </w:hyperlink>
+    </w:p>
+    <w:p>
+      <w:pPr>
+        <w:pStyle w:val="ListParagraph"/>
+        <w:numPr>
+          <w:ilvl w:val="0"/>
+          <w:numId w:val="1"/>
+        </w:numPr>
+      </w:pPr>
+      <w:hyperlink r:id="rId24" w:history="1">
+        <w:r>
+          <w:rPr>
+            <w:rStyle w:val="Hyperlink"/>
+          </w:rPr>
+          <w:t>https://www.geeksforgeeks.org/how-to-validate-a-password-using-regular-expressions-in-java/</w:t>
         </w:r>
       </w:hyperlink>
     </w:p>
@@ -318,7 +532,7 @@
   <w:abstractNum w:abstractNumId="1" w15:restartNumberingAfterBreak="0">
     <w:nsid w:val="281D2C4C"/>
     <w:multiLevelType w:val="hybridMultilevel"/>
-    <w:tmpl w:val="ED64B6E0"/>
+    <w:tmpl w:val="5CDE0F96"/>
     <w:lvl w:ilvl="0" w:tplc="04090001">
       <w:start w:val="1"/>
       <w:numFmt w:val="bullet"/>

</xml_diff>